<commit_message>
Avance 10 de Marzo
</commit_message>
<xml_diff>
--- a/Documentos/Memoria_TFG 2024-25 - 05. Entrega Memoria 10 Marzo.docx
+++ b/Documentos/Memoria_TFG 2024-25 - 05. Entrega Memoria 10 Marzo.docx
@@ -33,7 +33,7 @@
           <w:noProof/>
         </w:rPr>
         <w:drawing>
-          <wp:inline distT="0" distB="0" distL="0" distR="0" wp14:anchorId="19882AF8" wp14:editId="17F858B5">
+          <wp:inline distT="0" distB="0" distL="0" distR="0" wp14:anchorId="19882AF8" wp14:editId="343DE8A1">
             <wp:extent cx="3524250" cy="1771650"/>
             <wp:effectExtent l="0" t="0" r="0" b="0"/>
             <wp:docPr id="923855780" name="Imagen 923855780"/>
@@ -802,6 +802,7 @@
           <w:p>
             <w:pPr>
               <w:spacing w:line="360" w:lineRule="auto"/>
+              <w:jc w:val="left"/>
               <w:rPr>
                 <w:rFonts w:cs="Arial"/>
                 <w:color w:val="auto"/>
@@ -829,6 +830,7 @@
           <w:p>
             <w:pPr>
               <w:spacing w:line="360" w:lineRule="auto"/>
+              <w:jc w:val="left"/>
               <w:cnfStyle w:val="100000000000" w:firstRow="1" w:lastRow="0" w:firstColumn="0" w:lastColumn="0" w:oddVBand="0" w:evenVBand="0" w:oddHBand="0" w:evenHBand="0" w:firstRowFirstColumn="0" w:firstRowLastColumn="0" w:lastRowFirstColumn="0" w:lastRowLastColumn="0"/>
               <w:rPr>
                 <w:rFonts w:cs="Arial"/>
@@ -888,6 +890,7 @@
           <w:p>
             <w:pPr>
               <w:spacing w:line="360" w:lineRule="auto"/>
+              <w:jc w:val="left"/>
               <w:cnfStyle w:val="100000000000" w:firstRow="1" w:lastRow="0" w:firstColumn="0" w:lastColumn="0" w:oddVBand="0" w:evenVBand="0" w:oddHBand="0" w:evenHBand="0" w:firstRowFirstColumn="0" w:firstRowLastColumn="0" w:lastRowFirstColumn="0" w:lastRowLastColumn="0"/>
               <w:rPr>
                 <w:rFonts w:cs="Arial"/>
@@ -967,6 +970,7 @@
           <w:p>
             <w:pPr>
               <w:spacing w:line="360" w:lineRule="auto"/>
+              <w:jc w:val="left"/>
               <w:cnfStyle w:val="100000000000" w:firstRow="1" w:lastRow="0" w:firstColumn="0" w:lastColumn="0" w:oddVBand="0" w:evenVBand="0" w:oddHBand="0" w:evenHBand="0" w:firstRowFirstColumn="0" w:firstRowLastColumn="0" w:lastRowFirstColumn="0" w:lastRowLastColumn="0"/>
               <w:rPr>
                 <w:rFonts w:cs="Arial"/>
@@ -1006,6 +1010,7 @@
           <w:p>
             <w:pPr>
               <w:spacing w:line="360" w:lineRule="auto"/>
+              <w:jc w:val="left"/>
               <w:cnfStyle w:val="100000000000" w:firstRow="1" w:lastRow="0" w:firstColumn="0" w:lastColumn="0" w:oddVBand="0" w:evenVBand="0" w:oddHBand="0" w:evenHBand="0" w:firstRowFirstColumn="0" w:firstRowLastColumn="0" w:lastRowFirstColumn="0" w:lastRowLastColumn="0"/>
               <w:rPr>
                 <w:rFonts w:cs="Arial"/>
@@ -1040,6 +1045,7 @@
           <w:p>
             <w:pPr>
               <w:spacing w:line="360" w:lineRule="auto"/>
+              <w:jc w:val="left"/>
               <w:rPr>
                 <w:rFonts w:cs="Arial"/>
                 <w:b w:val="0"/>
@@ -1069,6 +1075,7 @@
           <w:p>
             <w:pPr>
               <w:spacing w:line="360" w:lineRule="auto"/>
+              <w:jc w:val="left"/>
               <w:cnfStyle w:val="000000100000" w:firstRow="0" w:lastRow="0" w:firstColumn="0" w:lastColumn="0" w:oddVBand="0" w:evenVBand="0" w:oddHBand="1" w:evenHBand="0" w:firstRowFirstColumn="0" w:firstRowLastColumn="0" w:lastRowFirstColumn="0" w:lastRowLastColumn="0"/>
               <w:rPr>
                 <w:rFonts w:cs="Arial"/>
@@ -1113,6 +1120,7 @@
           <w:p>
             <w:pPr>
               <w:spacing w:line="360" w:lineRule="auto"/>
+              <w:jc w:val="left"/>
               <w:cnfStyle w:val="000000100000" w:firstRow="0" w:lastRow="0" w:firstColumn="0" w:lastColumn="0" w:oddVBand="0" w:evenVBand="0" w:oddHBand="1" w:evenHBand="0" w:firstRowFirstColumn="0" w:firstRowLastColumn="0" w:lastRowFirstColumn="0" w:lastRowLastColumn="0"/>
               <w:rPr>
                 <w:rFonts w:cs="Arial"/>
@@ -1139,6 +1147,7 @@
           <w:p>
             <w:pPr>
               <w:spacing w:line="360" w:lineRule="auto"/>
+              <w:jc w:val="left"/>
               <w:cnfStyle w:val="000000100000" w:firstRow="0" w:lastRow="0" w:firstColumn="0" w:lastColumn="0" w:oddVBand="0" w:evenVBand="0" w:oddHBand="1" w:evenHBand="0" w:firstRowFirstColumn="0" w:firstRowLastColumn="0" w:lastRowFirstColumn="0" w:lastRowLastColumn="0"/>
               <w:rPr>
                 <w:rFonts w:cs="Arial"/>
@@ -1183,6 +1192,7 @@
           <w:p>
             <w:pPr>
               <w:spacing w:line="360" w:lineRule="auto"/>
+              <w:jc w:val="left"/>
               <w:cnfStyle w:val="000000100000" w:firstRow="0" w:lastRow="0" w:firstColumn="0" w:lastColumn="0" w:oddVBand="0" w:evenVBand="0" w:oddHBand="1" w:evenHBand="0" w:firstRowFirstColumn="0" w:firstRowLastColumn="0" w:lastRowFirstColumn="0" w:lastRowLastColumn="0"/>
               <w:rPr>
                 <w:rFonts w:cs="Arial"/>
@@ -1212,6 +1222,7 @@
           <w:p>
             <w:pPr>
               <w:spacing w:line="360" w:lineRule="auto"/>
+              <w:jc w:val="left"/>
               <w:rPr>
                 <w:rFonts w:cs="Arial"/>
                 <w:b w:val="0"/>
@@ -1241,6 +1252,7 @@
           <w:p>
             <w:pPr>
               <w:spacing w:line="360" w:lineRule="auto"/>
+              <w:jc w:val="left"/>
               <w:cnfStyle w:val="000000000000" w:firstRow="0" w:lastRow="0" w:firstColumn="0" w:lastColumn="0" w:oddVBand="0" w:evenVBand="0" w:oddHBand="0" w:evenHBand="0" w:firstRowFirstColumn="0" w:firstRowLastColumn="0" w:lastRowFirstColumn="0" w:lastRowLastColumn="0"/>
               <w:rPr>
                 <w:rFonts w:cs="Arial"/>
@@ -1267,6 +1279,7 @@
           <w:p>
             <w:pPr>
               <w:spacing w:line="360" w:lineRule="auto"/>
+              <w:jc w:val="left"/>
               <w:cnfStyle w:val="000000000000" w:firstRow="0" w:lastRow="0" w:firstColumn="0" w:lastColumn="0" w:oddVBand="0" w:evenVBand="0" w:oddHBand="0" w:evenHBand="0" w:firstRowFirstColumn="0" w:firstRowLastColumn="0" w:lastRowFirstColumn="0" w:lastRowLastColumn="0"/>
               <w:rPr>
                 <w:rFonts w:cs="Arial"/>
@@ -1293,6 +1306,7 @@
           <w:p>
             <w:pPr>
               <w:spacing w:line="360" w:lineRule="auto"/>
+              <w:jc w:val="left"/>
               <w:cnfStyle w:val="000000000000" w:firstRow="0" w:lastRow="0" w:firstColumn="0" w:lastColumn="0" w:oddVBand="0" w:evenVBand="0" w:oddHBand="0" w:evenHBand="0" w:firstRowFirstColumn="0" w:firstRowLastColumn="0" w:lastRowFirstColumn="0" w:lastRowLastColumn="0"/>
               <w:rPr>
                 <w:rFonts w:cs="Arial"/>
@@ -1319,6 +1333,7 @@
           <w:p>
             <w:pPr>
               <w:spacing w:line="360" w:lineRule="auto"/>
+              <w:jc w:val="left"/>
               <w:cnfStyle w:val="000000000000" w:firstRow="0" w:lastRow="0" w:firstColumn="0" w:lastColumn="0" w:oddVBand="0" w:evenVBand="0" w:oddHBand="0" w:evenHBand="0" w:firstRowFirstColumn="0" w:firstRowLastColumn="0" w:lastRowFirstColumn="0" w:lastRowLastColumn="0"/>
               <w:rPr>
                 <w:rFonts w:cs="Arial"/>
@@ -1360,6 +1375,7 @@
           <w:p>
             <w:pPr>
               <w:spacing w:line="360" w:lineRule="auto"/>
+              <w:jc w:val="left"/>
               <w:rPr>
                 <w:rFonts w:cs="Arial"/>
                 <w:b w:val="0"/>
@@ -1402,6 +1418,7 @@
           <w:p>
             <w:pPr>
               <w:spacing w:line="360" w:lineRule="auto"/>
+              <w:jc w:val="left"/>
               <w:cnfStyle w:val="000000100000" w:firstRow="0" w:lastRow="0" w:firstColumn="0" w:lastColumn="0" w:oddVBand="0" w:evenVBand="0" w:oddHBand="1" w:evenHBand="0" w:firstRowFirstColumn="0" w:firstRowLastColumn="0" w:lastRowFirstColumn="0" w:lastRowLastColumn="0"/>
               <w:rPr>
                 <w:rFonts w:cs="Arial"/>
@@ -1428,6 +1445,7 @@
           <w:p>
             <w:pPr>
               <w:spacing w:line="360" w:lineRule="auto"/>
+              <w:jc w:val="left"/>
               <w:cnfStyle w:val="000000100000" w:firstRow="0" w:lastRow="0" w:firstColumn="0" w:lastColumn="0" w:oddVBand="0" w:evenVBand="0" w:oddHBand="1" w:evenHBand="0" w:firstRowFirstColumn="0" w:firstRowLastColumn="0" w:lastRowFirstColumn="0" w:lastRowLastColumn="0"/>
               <w:rPr>
                 <w:rFonts w:cs="Arial"/>
@@ -1454,6 +1472,7 @@
           <w:p>
             <w:pPr>
               <w:spacing w:line="360" w:lineRule="auto"/>
+              <w:jc w:val="left"/>
               <w:cnfStyle w:val="000000100000" w:firstRow="0" w:lastRow="0" w:firstColumn="0" w:lastColumn="0" w:oddVBand="0" w:evenVBand="0" w:oddHBand="1" w:evenHBand="0" w:firstRowFirstColumn="0" w:firstRowLastColumn="0" w:lastRowFirstColumn="0" w:lastRowLastColumn="0"/>
               <w:rPr>
                 <w:rFonts w:cs="Arial"/>
@@ -1498,6 +1517,7 @@
           <w:p>
             <w:pPr>
               <w:spacing w:line="360" w:lineRule="auto"/>
+              <w:jc w:val="left"/>
               <w:cnfStyle w:val="000000100000" w:firstRow="0" w:lastRow="0" w:firstColumn="0" w:lastColumn="0" w:oddVBand="0" w:evenVBand="0" w:oddHBand="1" w:evenHBand="0" w:firstRowFirstColumn="0" w:firstRowLastColumn="0" w:lastRowFirstColumn="0" w:lastRowLastColumn="0"/>
               <w:rPr>
                 <w:rFonts w:cs="Arial"/>
@@ -4520,17 +4540,38 @@
         <w:jc w:val="both"/>
         <w:rPr>
           <w:rFonts w:ascii="Arial" w:hAnsi="Arial" w:cs="Arial"/>
-          <w:color w:val="000000" w:themeColor="text1"/>
-        </w:rPr>
-      </w:pPr>
-      <w:r>
-        <w:rPr>
-          <w:rFonts w:ascii="Arial" w:hAnsi="Arial" w:cs="Arial"/>
           <w:b/>
           <w:bCs/>
           <w:color w:val="000000" w:themeColor="text1"/>
         </w:rPr>
+      </w:pPr>
+      <w:r>
+        <w:rPr>
+          <w:rFonts w:ascii="Arial" w:hAnsi="Arial" w:cs="Arial"/>
+          <w:b/>
+          <w:bCs/>
+          <w:color w:val="000000" w:themeColor="text1"/>
+        </w:rPr>
         <w:lastRenderedPageBreak/>
+        <w:t>DESCRIPCIÓN</w:t>
+      </w:r>
+    </w:p>
+    <w:p>
+      <w:pPr>
+        <w:spacing w:line="360" w:lineRule="auto"/>
+        <w:jc w:val="both"/>
+        <w:rPr>
+          <w:rFonts w:ascii="Arial" w:hAnsi="Arial" w:cs="Arial"/>
+          <w:color w:val="000000" w:themeColor="text1"/>
+        </w:rPr>
+      </w:pPr>
+      <w:r>
+        <w:rPr>
+          <w:rFonts w:ascii="Arial" w:hAnsi="Arial" w:cs="Arial"/>
+          <w:b/>
+          <w:bCs/>
+          <w:color w:val="000000" w:themeColor="text1"/>
+        </w:rPr>
         <w:t>ARQUITECTURA DE LA SOLUCIÓN.</w:t>
       </w:r>
       <w:r>
@@ -4710,25 +4751,7 @@
           <w:b/>
           <w:bCs/>
         </w:rPr>
-        <w:t xml:space="preserve"> </w:t>
-      </w:r>
-      <w:proofErr w:type="spellStart"/>
-      <w:r>
-        <w:rPr>
-          <w:rFonts w:ascii="Arial" w:hAnsi="Arial" w:cs="Arial"/>
-          <w:b/>
-          <w:bCs/>
-        </w:rPr>
-        <w:t>R4</w:t>
-      </w:r>
-      <w:proofErr w:type="spellEnd"/>
-      <w:r>
-        <w:rPr>
-          <w:rFonts w:ascii="Arial" w:hAnsi="Arial" w:cs="Arial"/>
-          <w:b/>
-          <w:bCs/>
-        </w:rPr>
-        <w:t xml:space="preserve"> (IP: </w:t>
+        <w:t xml:space="preserve"> R4 (IP: </w:t>
       </w:r>
       <w:r>
         <w:rPr>
@@ -5270,7 +5293,6 @@
           <w:b/>
           <w:bCs/>
         </w:rPr>
-        <w:lastRenderedPageBreak/>
         <w:t>Windows Server (IP: 10.10.2.10):</w:t>
       </w:r>
       <w:r>
@@ -6067,10 +6089,10 @@
             <v:path o:extrusionok="f" gradientshapeok="t" o:connecttype="rect"/>
             <o:lock v:ext="edit" aspectratio="t"/>
           </v:shapetype>
-          <v:shape id="_x0000_i1049" type="#_x0000_t75" style="width:450.9pt;height:142.55pt" o:ole="">
+          <v:shape id="_x0000_i1025" type="#_x0000_t75" style="width:451.15pt;height:142.65pt" o:ole="">
             <v:imagedata r:id="rId13" o:title=""/>
           </v:shape>
-          <o:OLEObject Type="Embed" ProgID="Visio.Drawing.15" ShapeID="_x0000_i1049" DrawAspect="Content" ObjectID="_1803152365" r:id="rId14"/>
+          <o:OLEObject Type="Embed" ProgID="Visio.Drawing.15" ShapeID="_x0000_i1025" DrawAspect="Content" ObjectID="_1803155026" r:id="rId14"/>
         </w:object>
       </w:r>
     </w:p>
@@ -6822,10 +6844,10 @@
       </w:pPr>
       <w:r>
         <w:object w:dxaOrig="17921" w:dyaOrig="8771" w14:anchorId="4083003F">
-          <v:shape id="_x0000_i1046" type="#_x0000_t75" style="width:448.05pt;height:219.2pt" o:ole="">
+          <v:shape id="_x0000_i1026" type="#_x0000_t75" style="width:447.95pt;height:219.2pt" o:ole="">
             <v:imagedata r:id="rId15" o:title=""/>
           </v:shape>
-          <o:OLEObject Type="Embed" ProgID="Visio.Drawing.15" ShapeID="_x0000_i1046" DrawAspect="Content" ObjectID="_1803152366" r:id="rId16"/>
+          <o:OLEObject Type="Embed" ProgID="Visio.Drawing.15" ShapeID="_x0000_i1026" DrawAspect="Content" ObjectID="_1803155027" r:id="rId16"/>
         </w:object>
       </w:r>
     </w:p>
@@ -7209,7 +7231,6 @@
                 <w:bCs/>
                 <w:color w:val="000000" w:themeColor="text1"/>
               </w:rPr>
-              <w:lastRenderedPageBreak/>
               <w:t>DATOS ENTRADA</w:t>
             </w:r>
           </w:p>
@@ -7536,33 +7557,14 @@
           </w:p>
           <w:p>
             <w:pPr>
-              <w:numPr>
-                <w:ilvl w:val="0"/>
-                <w:numId w:val="26"/>
-              </w:numPr>
               <w:spacing w:line="480" w:lineRule="auto"/>
+              <w:ind w:left="720"/>
               <w:jc w:val="both"/>
               <w:rPr>
                 <w:rFonts w:ascii="Arial" w:hAnsi="Arial" w:cs="Arial"/>
                 <w:color w:val="000000" w:themeColor="text1"/>
               </w:rPr>
             </w:pPr>
-            <w:r>
-              <w:rPr>
-                <w:rFonts w:ascii="Arial" w:hAnsi="Arial" w:cs="Arial"/>
-                <w:b/>
-                <w:bCs/>
-                <w:color w:val="000000" w:themeColor="text1"/>
-              </w:rPr>
-              <w:t>LoginPage.html:</w:t>
-            </w:r>
-            <w:r>
-              <w:rPr>
-                <w:rFonts w:ascii="Arial" w:hAnsi="Arial" w:cs="Arial"/>
-                <w:color w:val="000000" w:themeColor="text1"/>
-              </w:rPr>
-              <w:t xml:space="preserve"> Interfaz para la autenticación de usuarios.</w:t>
-            </w:r>
           </w:p>
         </w:tc>
       </w:tr>
@@ -7674,10 +7676,10 @@
       </w:pPr>
       <w:r>
         <w:object w:dxaOrig="17671" w:dyaOrig="5491" w14:anchorId="4CFD0531">
-          <v:shape id="_x0000_i1043" type="#_x0000_t75" style="width:450.55pt;height:140.1pt" o:ole="">
+          <v:shape id="_x0000_i1027" type="#_x0000_t75" style="width:450.7pt;height:139.9pt" o:ole="">
             <v:imagedata r:id="rId17" o:title=""/>
           </v:shape>
-          <o:OLEObject Type="Embed" ProgID="Visio.Drawing.15" ShapeID="_x0000_i1043" DrawAspect="Content" ObjectID="_1803152367" r:id="rId18"/>
+          <o:OLEObject Type="Embed" ProgID="Visio.Drawing.15" ShapeID="_x0000_i1027" DrawAspect="Content" ObjectID="_1803155028" r:id="rId18"/>
         </w:object>
       </w:r>
     </w:p>
@@ -8357,33 +8359,14 @@
           </w:p>
           <w:p>
             <w:pPr>
-              <w:numPr>
-                <w:ilvl w:val="0"/>
-                <w:numId w:val="26"/>
-              </w:numPr>
               <w:spacing w:line="480" w:lineRule="auto"/>
+              <w:ind w:left="360"/>
               <w:jc w:val="both"/>
               <w:rPr>
                 <w:rFonts w:ascii="Arial" w:hAnsi="Arial" w:cs="Arial"/>
                 <w:color w:val="000000" w:themeColor="text1"/>
               </w:rPr>
             </w:pPr>
-            <w:r>
-              <w:rPr>
-                <w:rFonts w:ascii="Arial" w:hAnsi="Arial" w:cs="Arial"/>
-                <w:b/>
-                <w:bCs/>
-                <w:color w:val="000000" w:themeColor="text1"/>
-              </w:rPr>
-              <w:t>LoginPage.html:</w:t>
-            </w:r>
-            <w:r>
-              <w:rPr>
-                <w:rFonts w:ascii="Arial" w:hAnsi="Arial" w:cs="Arial"/>
-                <w:color w:val="000000" w:themeColor="text1"/>
-              </w:rPr>
-              <w:t xml:space="preserve"> Interfaz para la autenticación de usuarios.</w:t>
-            </w:r>
           </w:p>
         </w:tc>
       </w:tr>
@@ -8546,10 +8529,10 @@
       </w:pPr>
       <w:r>
         <w:object w:dxaOrig="17841" w:dyaOrig="8771" w14:anchorId="0C103655">
-          <v:shape id="_x0000_i1040" type="#_x0000_t75" style="width:450.55pt;height:221.35pt" o:ole="">
+          <v:shape id="_x0000_i1028" type="#_x0000_t75" style="width:450.7pt;height:221.45pt" o:ole="">
             <v:imagedata r:id="rId19" o:title=""/>
           </v:shape>
-          <o:OLEObject Type="Embed" ProgID="Visio.Drawing.15" ShapeID="_x0000_i1040" DrawAspect="Content" ObjectID="_1803152368" r:id="rId20"/>
+          <o:OLEObject Type="Embed" ProgID="Visio.Drawing.15" ShapeID="_x0000_i1028" DrawAspect="Content" ObjectID="_1803155029" r:id="rId20"/>
         </w:object>
       </w:r>
     </w:p>
@@ -8912,7 +8895,6 @@
                 <w:bCs/>
                 <w:color w:val="000000" w:themeColor="text1"/>
               </w:rPr>
-              <w:lastRenderedPageBreak/>
               <w:t>DATOS ENTRADA</w:t>
             </w:r>
           </w:p>
@@ -9346,10 +9328,10 @@
       </w:pPr>
       <w:r>
         <w:object w:dxaOrig="17721" w:dyaOrig="5491" w14:anchorId="57E5CEF7">
-          <v:shape id="_x0000_i1037" type="#_x0000_t75" style="width:450.9pt;height:139.7pt" o:ole="">
+          <v:shape id="_x0000_i1029" type="#_x0000_t75" style="width:451.15pt;height:139.9pt" o:ole="">
             <v:imagedata r:id="rId21" o:title=""/>
           </v:shape>
-          <o:OLEObject Type="Embed" ProgID="Visio.Drawing.15" ShapeID="_x0000_i1037" DrawAspect="Content" ObjectID="_1803152369" r:id="rId22"/>
+          <o:OLEObject Type="Embed" ProgID="Visio.Drawing.15" ShapeID="_x0000_i1029" DrawAspect="Content" ObjectID="_1803155030" r:id="rId22"/>
         </w:object>
       </w:r>
     </w:p>
@@ -9737,7 +9719,6 @@
                 <w:bCs/>
                 <w:color w:val="000000" w:themeColor="text1"/>
               </w:rPr>
-              <w:lastRenderedPageBreak/>
               <w:t>DATOS ENTRADA</w:t>
             </w:r>
           </w:p>
@@ -10138,16 +10119,6 @@
         <w:spacing w:line="360" w:lineRule="auto"/>
         <w:jc w:val="both"/>
         <w:rPr>
-          <w:rFonts w:eastAsiaTheme="minorEastAsia"/>
-          <w:color w:val="000000" w:themeColor="text1"/>
-        </w:rPr>
-      </w:pPr>
-    </w:p>
-    <w:p>
-      <w:pPr>
-        <w:spacing w:line="360" w:lineRule="auto"/>
-        <w:jc w:val="both"/>
-        <w:rPr>
           <w:rFonts w:ascii="Arial" w:hAnsi="Arial" w:cs="Arial"/>
           <w:color w:val="000000" w:themeColor="text1"/>
           <w:sz w:val="32"/>
@@ -10161,6 +10132,7 @@
           <w:sz w:val="32"/>
           <w:szCs w:val="32"/>
         </w:rPr>
+        <w:lastRenderedPageBreak/>
         <w:t>DISEÑOS</w:t>
       </w:r>
     </w:p>
@@ -10310,7 +10282,14 @@
           <w:rFonts w:ascii="Arial" w:hAnsi="Arial" w:cs="Arial"/>
           <w:color w:val="000000" w:themeColor="text1"/>
         </w:rPr>
-        <w:t xml:space="preserve">Aloja el </w:t>
+        <w:t xml:space="preserve">Sistema operativo basado en Linux, de código abierto, que sirve como plataforma para alojar </w:t>
+      </w:r>
+      <w:r>
+        <w:rPr>
+          <w:rFonts w:ascii="Arial" w:hAnsi="Arial" w:cs="Arial"/>
+          <w:color w:val="000000" w:themeColor="text1"/>
+        </w:rPr>
+        <w:t xml:space="preserve">el </w:t>
       </w:r>
       <w:proofErr w:type="spellStart"/>
       <w:r>
@@ -10433,7 +10412,21 @@
           <w:rFonts w:ascii="Arial" w:hAnsi="Arial" w:cs="Arial"/>
           <w:color w:val="000000" w:themeColor="text1"/>
         </w:rPr>
-        <w:t xml:space="preserve">Proporciona API </w:t>
+        <w:t xml:space="preserve">Sistema de control de acceso a la red (NAC) desarrollado por Aruba Networks, que gestiona la autenticación y las políticas de seguridad para dispositivos y usuarios. </w:t>
+      </w:r>
+      <w:r>
+        <w:rPr>
+          <w:rFonts w:ascii="Arial" w:hAnsi="Arial" w:cs="Arial"/>
+          <w:color w:val="000000" w:themeColor="text1"/>
+        </w:rPr>
+        <w:t xml:space="preserve">Proporciona </w:t>
+      </w:r>
+      <w:r>
+        <w:rPr>
+          <w:rFonts w:ascii="Arial" w:hAnsi="Arial" w:cs="Arial"/>
+          <w:color w:val="000000" w:themeColor="text1"/>
+        </w:rPr>
+        <w:t xml:space="preserve">API </w:t>
       </w:r>
       <w:proofErr w:type="spellStart"/>
       <w:r>
@@ -10449,18 +10442,56 @@
           <w:rFonts w:ascii="Arial" w:hAnsi="Arial" w:cs="Arial"/>
           <w:color w:val="000000" w:themeColor="text1"/>
         </w:rPr>
-        <w:t xml:space="preserve"> para autenticación y políticas.</w:t>
-      </w:r>
-    </w:p>
-    <w:p>
-      <w:pPr>
-        <w:spacing w:line="360" w:lineRule="auto"/>
-        <w:jc w:val="both"/>
-        <w:rPr>
-          <w:rFonts w:ascii="Arial" w:hAnsi="Arial" w:cs="Arial"/>
-          <w:color w:val="000000" w:themeColor="text1"/>
-        </w:rPr>
-      </w:pPr>
+        <w:t xml:space="preserve"> para la autenticación de dispositivos (mediante </w:t>
+      </w:r>
+      <w:proofErr w:type="spellStart"/>
+      <w:r>
+        <w:rPr>
+          <w:rFonts w:ascii="Arial" w:hAnsi="Arial" w:cs="Arial"/>
+          <w:color w:val="000000" w:themeColor="text1"/>
+        </w:rPr>
+        <w:t>802.1X</w:t>
+      </w:r>
+      <w:proofErr w:type="spellEnd"/>
+      <w:r>
+        <w:rPr>
+          <w:rFonts w:ascii="Arial" w:hAnsi="Arial" w:cs="Arial"/>
+          <w:color w:val="000000" w:themeColor="text1"/>
+        </w:rPr>
+        <w:t xml:space="preserve"> y MAC </w:t>
+      </w:r>
+      <w:proofErr w:type="spellStart"/>
+      <w:r>
+        <w:rPr>
+          <w:rFonts w:ascii="Arial" w:hAnsi="Arial" w:cs="Arial"/>
+          <w:color w:val="000000" w:themeColor="text1"/>
+        </w:rPr>
+        <w:t>Auth</w:t>
+      </w:r>
+      <w:proofErr w:type="spellEnd"/>
+      <w:r>
+        <w:rPr>
+          <w:rFonts w:ascii="Arial" w:hAnsi="Arial" w:cs="Arial"/>
+          <w:color w:val="000000" w:themeColor="text1"/>
+        </w:rPr>
+        <w:t xml:space="preserve">), la aplicación de políticas de acceso y la obtención de datos en tiempo real sobre sesiones y </w:t>
+      </w:r>
+      <w:proofErr w:type="spellStart"/>
+      <w:r>
+        <w:rPr>
+          <w:rFonts w:ascii="Arial" w:hAnsi="Arial" w:cs="Arial"/>
+          <w:color w:val="000000" w:themeColor="text1"/>
+        </w:rPr>
+        <w:t>endpoints</w:t>
+      </w:r>
+      <w:proofErr w:type="spellEnd"/>
+      <w:r>
+        <w:rPr>
+          <w:rFonts w:ascii="Arial" w:hAnsi="Arial" w:cs="Arial"/>
+          <w:color w:val="000000" w:themeColor="text1"/>
+        </w:rPr>
+        <w:t>.</w:t>
+      </w:r>
     </w:p>
     <w:p>
       <w:pPr>
@@ -10511,7 +10542,49 @@
           <w:rFonts w:ascii="Arial" w:hAnsi="Arial" w:cs="Arial"/>
           <w:color w:val="000000" w:themeColor="text1"/>
         </w:rPr>
-        <w:t>Almacena datos de dispositivos y logs.</w:t>
+        <w:t>Sistema de gestión de bases de datos relacional de código abierto</w:t>
+      </w:r>
+      <w:r>
+        <w:rPr>
+          <w:rFonts w:ascii="Arial" w:hAnsi="Arial" w:cs="Arial"/>
+          <w:color w:val="000000" w:themeColor="text1"/>
+        </w:rPr>
+        <w:t>, encargado de a</w:t>
+      </w:r>
+      <w:r>
+        <w:rPr>
+          <w:rFonts w:ascii="Arial" w:hAnsi="Arial" w:cs="Arial"/>
+          <w:color w:val="000000" w:themeColor="text1"/>
+        </w:rPr>
+        <w:t>lmacena</w:t>
+      </w:r>
+      <w:r>
+        <w:rPr>
+          <w:rFonts w:ascii="Arial" w:hAnsi="Arial" w:cs="Arial"/>
+          <w:color w:val="000000" w:themeColor="text1"/>
+        </w:rPr>
+        <w:t>r</w:t>
+      </w:r>
+      <w:r>
+        <w:rPr>
+          <w:rFonts w:ascii="Arial" w:hAnsi="Arial" w:cs="Arial"/>
+          <w:color w:val="000000" w:themeColor="text1"/>
+        </w:rPr>
+        <w:t xml:space="preserve"> </w:t>
+      </w:r>
+      <w:r>
+        <w:rPr>
+          <w:rFonts w:ascii="Arial" w:hAnsi="Arial" w:cs="Arial"/>
+          <w:color w:val="000000" w:themeColor="text1"/>
+        </w:rPr>
+        <w:t xml:space="preserve">los </w:t>
+      </w:r>
+      <w:r>
+        <w:rPr>
+          <w:rFonts w:ascii="Arial" w:hAnsi="Arial" w:cs="Arial"/>
+          <w:color w:val="000000" w:themeColor="text1"/>
+        </w:rPr>
+        <w:t>datos de dispositivos y logs.</w:t>
       </w:r>
     </w:p>
     <w:p>
@@ -10566,7 +10639,105 @@
           <w:rFonts w:ascii="Arial" w:hAnsi="Arial" w:cs="Arial"/>
           <w:color w:val="000000" w:themeColor="text1"/>
         </w:rPr>
-        <w:t xml:space="preserve">: Utilizada para el desarrollo del </w:t>
+        <w:t xml:space="preserve">: </w:t>
+      </w:r>
+      <w:r>
+        <w:rPr>
+          <w:rFonts w:ascii="Arial" w:hAnsi="Arial" w:cs="Arial"/>
+          <w:color w:val="000000" w:themeColor="text1"/>
+        </w:rPr>
+        <w:t>Tecnologías para el desarrollo web,</w:t>
+      </w:r>
+      <w:r>
+        <w:rPr>
+          <w:rFonts w:ascii="Arial" w:hAnsi="Arial" w:cs="Arial"/>
+          <w:color w:val="000000" w:themeColor="text1"/>
+        </w:rPr>
+        <w:t xml:space="preserve"> utilizamos</w:t>
+      </w:r>
+      <w:r>
+        <w:rPr>
+          <w:rFonts w:ascii="Arial" w:hAnsi="Arial" w:cs="Arial"/>
+          <w:color w:val="000000" w:themeColor="text1"/>
+        </w:rPr>
+        <w:t xml:space="preserve"> HTML </w:t>
+      </w:r>
+      <w:r>
+        <w:rPr>
+          <w:rFonts w:ascii="Arial" w:hAnsi="Arial" w:cs="Arial"/>
+          <w:color w:val="000000" w:themeColor="text1"/>
+        </w:rPr>
+        <w:t>para</w:t>
+      </w:r>
+      <w:r>
+        <w:rPr>
+          <w:rFonts w:ascii="Arial" w:hAnsi="Arial" w:cs="Arial"/>
+          <w:color w:val="000000" w:themeColor="text1"/>
+        </w:rPr>
+        <w:t xml:space="preserve"> la estructura, CSS </w:t>
+      </w:r>
+      <w:r>
+        <w:rPr>
+          <w:rFonts w:ascii="Arial" w:hAnsi="Arial" w:cs="Arial"/>
+          <w:color w:val="000000" w:themeColor="text1"/>
+        </w:rPr>
+        <w:t>para los</w:t>
+      </w:r>
+      <w:r>
+        <w:rPr>
+          <w:rFonts w:ascii="Arial" w:hAnsi="Arial" w:cs="Arial"/>
+          <w:color w:val="000000" w:themeColor="text1"/>
+        </w:rPr>
+        <w:t xml:space="preserve"> estilo</w:t>
+      </w:r>
+      <w:r>
+        <w:rPr>
+          <w:rFonts w:ascii="Arial" w:hAnsi="Arial" w:cs="Arial"/>
+          <w:color w:val="000000" w:themeColor="text1"/>
+        </w:rPr>
+        <w:t>s</w:t>
+      </w:r>
+      <w:r>
+        <w:rPr>
+          <w:rFonts w:ascii="Arial" w:hAnsi="Arial" w:cs="Arial"/>
+          <w:color w:val="000000" w:themeColor="text1"/>
+        </w:rPr>
+        <w:t xml:space="preserve"> y </w:t>
+      </w:r>
+      <w:r>
+        <w:rPr>
+          <w:rFonts w:ascii="Arial" w:hAnsi="Arial" w:cs="Arial"/>
+          <w:color w:val="000000" w:themeColor="text1"/>
+        </w:rPr>
+        <w:t xml:space="preserve">JavaScript </w:t>
+      </w:r>
+      <w:r>
+        <w:rPr>
+          <w:rFonts w:ascii="Arial" w:hAnsi="Arial" w:cs="Arial"/>
+          <w:color w:val="000000" w:themeColor="text1"/>
+        </w:rPr>
+        <w:t>para</w:t>
+      </w:r>
+      <w:r>
+        <w:rPr>
+          <w:rFonts w:ascii="Arial" w:hAnsi="Arial" w:cs="Arial"/>
+          <w:color w:val="000000" w:themeColor="text1"/>
+        </w:rPr>
+        <w:t xml:space="preserve"> </w:t>
+      </w:r>
+      <w:r>
+        <w:rPr>
+          <w:rFonts w:ascii="Arial" w:hAnsi="Arial" w:cs="Arial"/>
+          <w:color w:val="000000" w:themeColor="text1"/>
+        </w:rPr>
+        <w:t xml:space="preserve">la funcionalidad. </w:t>
+      </w:r>
+      <w:r>
+        <w:rPr>
+          <w:rFonts w:ascii="Arial" w:hAnsi="Arial" w:cs="Arial"/>
+          <w:color w:val="000000" w:themeColor="text1"/>
+        </w:rPr>
+        <w:t xml:space="preserve">Utilizadas para construir el </w:t>
       </w:r>
       <w:proofErr w:type="spellStart"/>
       <w:r>
@@ -10574,7 +10745,7 @@
           <w:rFonts w:ascii="Arial" w:hAnsi="Arial" w:cs="Arial"/>
           <w:color w:val="000000" w:themeColor="text1"/>
         </w:rPr>
-        <w:t>FrontEnd</w:t>
+        <w:t>frontend</w:t>
       </w:r>
       <w:proofErr w:type="spellEnd"/>
       <w:r>
@@ -10582,7 +10753,37 @@
           <w:rFonts w:ascii="Arial" w:hAnsi="Arial" w:cs="Arial"/>
           <w:color w:val="000000" w:themeColor="text1"/>
         </w:rPr>
-        <w:t xml:space="preserve"> del sistema</w:t>
+        <w:t xml:space="preserve"> del sistema, como un </w:t>
+      </w:r>
+      <w:proofErr w:type="spellStart"/>
+      <w:r>
+        <w:rPr>
+          <w:rFonts w:ascii="Arial" w:hAnsi="Arial" w:cs="Arial"/>
+          <w:color w:val="000000" w:themeColor="text1"/>
+        </w:rPr>
+        <w:t>dashboard</w:t>
+      </w:r>
+      <w:proofErr w:type="spellEnd"/>
+      <w:r>
+        <w:rPr>
+          <w:rFonts w:ascii="Arial" w:hAnsi="Arial" w:cs="Arial"/>
+          <w:color w:val="000000" w:themeColor="text1"/>
+        </w:rPr>
+        <w:t xml:space="preserve"> interactivo que muestra listas de dispositivos</w:t>
+      </w:r>
+      <w:r>
+        <w:rPr>
+          <w:rFonts w:ascii="Arial" w:hAnsi="Arial" w:cs="Arial"/>
+          <w:color w:val="000000" w:themeColor="text1"/>
+        </w:rPr>
+        <w:t xml:space="preserve"> y </w:t>
+      </w:r>
+      <w:r>
+        <w:rPr>
+          <w:rFonts w:ascii="Arial" w:hAnsi="Arial" w:cs="Arial"/>
+          <w:color w:val="000000" w:themeColor="text1"/>
+        </w:rPr>
+        <w:t>alertas</w:t>
       </w:r>
       <w:r>
         <w:rPr>
@@ -10591,16 +10792,6 @@
         </w:rPr>
         <w:t>.</w:t>
       </w:r>
-    </w:p>
-    <w:p>
-      <w:pPr>
-        <w:spacing w:line="360" w:lineRule="auto"/>
-        <w:jc w:val="both"/>
-        <w:rPr>
-          <w:rFonts w:ascii="Arial" w:hAnsi="Arial" w:cs="Arial"/>
-          <w:color w:val="000000" w:themeColor="text1"/>
-        </w:rPr>
-      </w:pPr>
     </w:p>
     <w:p>
       <w:pPr>
@@ -10651,6 +10842,23 @@
           <w:rFonts w:ascii="Arial" w:hAnsi="Arial" w:cs="Arial"/>
           <w:color w:val="000000" w:themeColor="text1"/>
         </w:rPr>
+        <w:t xml:space="preserve">Software de Microsoft para la creación de diagramas profesionales, como arquitecturas, modelos entidad-relación (E/R) y casos de uso. </w:t>
+      </w:r>
+    </w:p>
+    <w:p>
+      <w:pPr>
+        <w:spacing w:line="360" w:lineRule="auto"/>
+        <w:jc w:val="both"/>
+        <w:rPr>
+          <w:rFonts w:ascii="Arial" w:hAnsi="Arial" w:cs="Arial"/>
+          <w:color w:val="000000" w:themeColor="text1"/>
+        </w:rPr>
+      </w:pPr>
+      <w:r>
+        <w:rPr>
+          <w:rFonts w:ascii="Arial" w:hAnsi="Arial" w:cs="Arial"/>
+          <w:color w:val="000000" w:themeColor="text1"/>
+        </w:rPr>
         <w:t xml:space="preserve">Creación de diagramas (arquitectura, E/R, casos de uso). </w:t>
       </w:r>
     </w:p>
@@ -10684,6 +10892,7 @@
           <w:bCs/>
           <w:color w:val="000000" w:themeColor="text1"/>
         </w:rPr>
+        <w:lastRenderedPageBreak/>
         <w:t>EVE-NG.</w:t>
       </w:r>
     </w:p>
@@ -10715,8 +10924,208 @@
           <w:rFonts w:ascii="Arial" w:hAnsi="Arial" w:cs="Arial"/>
           <w:color w:val="000000" w:themeColor="text1"/>
         </w:rPr>
-        <w:t>Plataforma de emulación de redes utilizada para simular entornos de red en laboratorio.</w:t>
-      </w:r>
+        <w:t>Plataforma de emulación de redes utilizada para simular entornos de red en laboratorio</w:t>
+      </w:r>
+      <w:r>
+        <w:rPr>
+          <w:rFonts w:ascii="Arial" w:hAnsi="Arial" w:cs="Arial"/>
+          <w:color w:val="000000" w:themeColor="text1"/>
+        </w:rPr>
+        <w:t>, u</w:t>
+      </w:r>
+      <w:r>
+        <w:rPr>
+          <w:rFonts w:ascii="Arial" w:hAnsi="Arial" w:cs="Arial"/>
+          <w:color w:val="000000" w:themeColor="text1"/>
+        </w:rPr>
+        <w:t xml:space="preserve">tilizada para simular la red (switches, </w:t>
+      </w:r>
+      <w:proofErr w:type="spellStart"/>
+      <w:r>
+        <w:rPr>
+          <w:rFonts w:ascii="Arial" w:hAnsi="Arial" w:cs="Arial"/>
+          <w:color w:val="000000" w:themeColor="text1"/>
+        </w:rPr>
+        <w:t>routers</w:t>
+      </w:r>
+      <w:proofErr w:type="spellEnd"/>
+      <w:r>
+        <w:rPr>
+          <w:rFonts w:ascii="Arial" w:hAnsi="Arial" w:cs="Arial"/>
+          <w:color w:val="000000" w:themeColor="text1"/>
+        </w:rPr>
+        <w:t xml:space="preserve">, </w:t>
+      </w:r>
+      <w:proofErr w:type="spellStart"/>
+      <w:r>
+        <w:rPr>
+          <w:rFonts w:ascii="Arial" w:hAnsi="Arial" w:cs="Arial"/>
+          <w:color w:val="000000" w:themeColor="text1"/>
+        </w:rPr>
+        <w:t>ClearPass</w:t>
+      </w:r>
+      <w:proofErr w:type="spellEnd"/>
+      <w:r>
+        <w:rPr>
+          <w:rFonts w:ascii="Arial" w:hAnsi="Arial" w:cs="Arial"/>
+          <w:color w:val="000000" w:themeColor="text1"/>
+        </w:rPr>
+        <w:t>) y generar datos de prueba, como tráfico anómalo</w:t>
+      </w:r>
+      <w:r>
+        <w:rPr>
+          <w:rFonts w:ascii="Arial" w:hAnsi="Arial" w:cs="Arial"/>
+          <w:color w:val="000000" w:themeColor="text1"/>
+        </w:rPr>
+        <w:t>.</w:t>
+      </w:r>
+    </w:p>
+    <w:p>
+      <w:pPr>
+        <w:spacing w:line="360" w:lineRule="auto"/>
+        <w:jc w:val="both"/>
+        <w:rPr>
+          <w:rFonts w:ascii="Arial" w:hAnsi="Arial" w:cs="Arial"/>
+          <w:b/>
+          <w:bCs/>
+          <w:color w:val="000000" w:themeColor="text1"/>
+        </w:rPr>
+      </w:pPr>
+      <w:r>
+        <w:rPr>
+          <w:rFonts w:ascii="Arial" w:hAnsi="Arial" w:cs="Arial"/>
+          <w:b/>
+          <w:bCs/>
+          <w:color w:val="000000" w:themeColor="text1"/>
+        </w:rPr>
+        <w:t xml:space="preserve">Python 3.12  </w:t>
+      </w:r>
+    </w:p>
+    <w:p>
+      <w:pPr>
+        <w:spacing w:line="360" w:lineRule="auto"/>
+        <w:jc w:val="both"/>
+        <w:rPr>
+          <w:rFonts w:ascii="Arial" w:hAnsi="Arial" w:cs="Arial"/>
+          <w:color w:val="000000" w:themeColor="text1"/>
+        </w:rPr>
+      </w:pPr>
+      <w:r>
+        <w:rPr>
+          <w:rFonts w:ascii="Arial" w:hAnsi="Arial" w:cs="Arial"/>
+          <w:color w:val="000000" w:themeColor="text1"/>
+        </w:rPr>
+        <w:t>Descripción de la herramienta: Lenguaje de programación de alto nivel</w:t>
+      </w:r>
+      <w:r>
+        <w:rPr>
+          <w:rFonts w:ascii="Arial" w:hAnsi="Arial" w:cs="Arial"/>
+          <w:color w:val="000000" w:themeColor="text1"/>
+        </w:rPr>
+        <w:t xml:space="preserve"> u</w:t>
+      </w:r>
+      <w:r>
+        <w:rPr>
+          <w:rFonts w:ascii="Arial" w:hAnsi="Arial" w:cs="Arial"/>
+          <w:color w:val="000000" w:themeColor="text1"/>
+        </w:rPr>
+        <w:t xml:space="preserve">sado para desarrollar el </w:t>
+      </w:r>
+      <w:proofErr w:type="spellStart"/>
+      <w:r>
+        <w:rPr>
+          <w:rFonts w:ascii="Arial" w:hAnsi="Arial" w:cs="Arial"/>
+          <w:color w:val="000000" w:themeColor="text1"/>
+        </w:rPr>
+        <w:t>backend</w:t>
+      </w:r>
+      <w:proofErr w:type="spellEnd"/>
+      <w:r>
+        <w:rPr>
+          <w:rFonts w:ascii="Arial" w:hAnsi="Arial" w:cs="Arial"/>
+          <w:color w:val="000000" w:themeColor="text1"/>
+        </w:rPr>
+        <w:t xml:space="preserve"> con </w:t>
+      </w:r>
+      <w:proofErr w:type="spellStart"/>
+      <w:r>
+        <w:rPr>
+          <w:rFonts w:ascii="Arial" w:hAnsi="Arial" w:cs="Arial"/>
+          <w:color w:val="000000" w:themeColor="text1"/>
+        </w:rPr>
+        <w:t>FastAPI</w:t>
+      </w:r>
+      <w:proofErr w:type="spellEnd"/>
+      <w:r>
+        <w:rPr>
+          <w:rFonts w:ascii="Arial" w:hAnsi="Arial" w:cs="Arial"/>
+          <w:color w:val="000000" w:themeColor="text1"/>
+        </w:rPr>
+        <w:t xml:space="preserve">, integrar la API de </w:t>
+      </w:r>
+      <w:proofErr w:type="spellStart"/>
+      <w:r>
+        <w:rPr>
+          <w:rFonts w:ascii="Arial" w:hAnsi="Arial" w:cs="Arial"/>
+          <w:color w:val="000000" w:themeColor="text1"/>
+        </w:rPr>
+        <w:t>ClearPass</w:t>
+      </w:r>
+      <w:proofErr w:type="spellEnd"/>
+      <w:r>
+        <w:rPr>
+          <w:rFonts w:ascii="Arial" w:hAnsi="Arial" w:cs="Arial"/>
+          <w:color w:val="000000" w:themeColor="text1"/>
+        </w:rPr>
+        <w:t>.</w:t>
+      </w:r>
+    </w:p>
+    <w:p>
+      <w:pPr>
+        <w:spacing w:line="360" w:lineRule="auto"/>
+        <w:jc w:val="both"/>
+        <w:rPr>
+          <w:rFonts w:ascii="Arial" w:hAnsi="Arial" w:cs="Arial"/>
+          <w:color w:val="000000" w:themeColor="text1"/>
+        </w:rPr>
+      </w:pPr>
+      <w:r>
+        <w:rPr>
+          <w:rFonts w:ascii="Arial" w:hAnsi="Arial" w:cs="Arial"/>
+          <w:color w:val="000000" w:themeColor="text1"/>
+        </w:rPr>
+        <w:cr/>
+      </w:r>
+    </w:p>
+    <w:p>
+      <w:pPr>
+        <w:spacing w:line="360" w:lineRule="auto"/>
+        <w:jc w:val="both"/>
+        <w:rPr>
+          <w:rFonts w:ascii="Arial" w:hAnsi="Arial" w:cs="Arial"/>
+          <w:color w:val="000000" w:themeColor="text1"/>
+        </w:rPr>
+      </w:pPr>
+    </w:p>
+    <w:p>
+      <w:pPr>
+        <w:spacing w:line="360" w:lineRule="auto"/>
+        <w:jc w:val="both"/>
+        <w:rPr>
+          <w:rFonts w:ascii="Arial" w:hAnsi="Arial" w:cs="Arial"/>
+          <w:color w:val="000000" w:themeColor="text1"/>
+        </w:rPr>
+      </w:pPr>
+    </w:p>
+    <w:p>
+      <w:pPr>
+        <w:spacing w:line="360" w:lineRule="auto"/>
+        <w:jc w:val="both"/>
+        <w:rPr>
+          <w:rFonts w:ascii="Arial" w:hAnsi="Arial" w:cs="Arial"/>
+          <w:color w:val="000000" w:themeColor="text1"/>
+        </w:rPr>
+      </w:pPr>
     </w:p>
     <w:p>
       <w:pPr>
@@ -11020,6 +11429,58 @@
       <w:pPr>
         <w:jc w:val="both"/>
         <w:rPr>
+          <w:rFonts w:ascii="Arial" w:hAnsi="Arial" w:cs="Arial"/>
+        </w:rPr>
+      </w:pPr>
+      <w:hyperlink r:id="rId25" w:history="1">
+        <w:r>
+          <w:rPr>
+            <w:rFonts w:ascii="Arial" w:hAnsi="Arial" w:cs="Arial"/>
+          </w:rPr>
+          <w:t>https://github.com/vladimircarpiomorales/TFG-UAX/blob/main/README.md</w:t>
+        </w:r>
+      </w:hyperlink>
+    </w:p>
+    <w:p>
+      <w:pPr>
+        <w:jc w:val="both"/>
+        <w:rPr>
+          <w:rFonts w:ascii="Arial" w:hAnsi="Arial" w:cs="Arial"/>
+        </w:rPr>
+      </w:pPr>
+      <w:r>
+        <w:rPr>
+          <w:rFonts w:ascii="Arial" w:hAnsi="Arial" w:cs="Arial"/>
+        </w:rPr>
+        <w:t>https://github.com/vladimircarpiomorales/TFG-UAX.git</w:t>
+      </w:r>
+    </w:p>
+    <w:p>
+      <w:pPr>
+        <w:jc w:val="both"/>
+        <w:rPr>
+          <w:rFonts w:ascii="Arial" w:hAnsi="Arial" w:cs="Arial"/>
+          <w:b/>
+          <w:bCs/>
+          <w:color w:val="000000" w:themeColor="text1"/>
+        </w:rPr>
+      </w:pPr>
+    </w:p>
+    <w:p>
+      <w:pPr>
+        <w:jc w:val="both"/>
+        <w:rPr>
+          <w:rFonts w:ascii="Arial" w:hAnsi="Arial" w:cs="Arial"/>
+          <w:b/>
+          <w:bCs/>
+          <w:color w:val="000000" w:themeColor="text1"/>
+        </w:rPr>
+      </w:pPr>
+    </w:p>
+    <w:p>
+      <w:pPr>
+        <w:jc w:val="both"/>
+        <w:rPr>
           <w:color w:val="000000" w:themeColor="text1"/>
         </w:rPr>
       </w:pPr>
@@ -11327,7 +11788,7 @@
           <w:rFonts w:ascii="Arial" w:eastAsia="Arial" w:hAnsi="Arial" w:cs="Arial"/>
         </w:rPr>
       </w:pPr>
-      <w:hyperlink r:id="rId25">
+      <w:hyperlink r:id="rId26">
         <w:r>
           <w:rPr>
             <w:rStyle w:val="Hyperlink"/>
@@ -11386,7 +11847,7 @@
           <w:rFonts w:ascii="Arial" w:eastAsia="Arial" w:hAnsi="Arial" w:cs="Arial"/>
         </w:rPr>
       </w:pPr>
-      <w:hyperlink r:id="rId26">
+      <w:hyperlink r:id="rId27">
         <w:r>
           <w:rPr>
             <w:rStyle w:val="Hyperlink"/>
@@ -11445,7 +11906,7 @@
           <w:rFonts w:ascii="Arial" w:eastAsia="Arial" w:hAnsi="Arial" w:cs="Arial"/>
         </w:rPr>
       </w:pPr>
-      <w:hyperlink r:id="rId27">
+      <w:hyperlink r:id="rId28">
         <w:r>
           <w:rPr>
             <w:rStyle w:val="Hyperlink"/>
@@ -11492,7 +11953,7 @@
           <w:rFonts w:ascii="Arial" w:eastAsia="Arial" w:hAnsi="Arial" w:cs="Arial"/>
         </w:rPr>
       </w:pPr>
-      <w:hyperlink r:id="rId28">
+      <w:hyperlink r:id="rId29">
         <w:r>
           <w:rPr>
             <w:rStyle w:val="Hyperlink"/>
@@ -11539,7 +12000,7 @@
           <w:rFonts w:ascii="Arial" w:eastAsia="Arial" w:hAnsi="Arial" w:cs="Arial"/>
         </w:rPr>
       </w:pPr>
-      <w:hyperlink r:id="rId29">
+      <w:hyperlink r:id="rId30">
         <w:r>
           <w:rPr>
             <w:rStyle w:val="Hyperlink"/>
@@ -11580,12 +12041,12 @@
       </w:pPr>
     </w:p>
     <w:sectPr>
-      <w:headerReference w:type="even" r:id="rId30"/>
-      <w:headerReference w:type="default" r:id="rId31"/>
-      <w:footerReference w:type="even" r:id="rId32"/>
-      <w:footerReference w:type="default" r:id="rId33"/>
-      <w:headerReference w:type="first" r:id="rId34"/>
-      <w:footerReference w:type="first" r:id="rId35"/>
+      <w:headerReference w:type="even" r:id="rId31"/>
+      <w:headerReference w:type="default" r:id="rId32"/>
+      <w:footerReference w:type="even" r:id="rId33"/>
+      <w:footerReference w:type="default" r:id="rId34"/>
+      <w:headerReference w:type="first" r:id="rId35"/>
+      <w:footerReference w:type="first" r:id="rId36"/>
       <w:pgSz w:w="11906" w:h="16838"/>
       <w:pgMar w:top="1440" w:right="1440" w:bottom="1440" w:left="1440" w:header="720" w:footer="720" w:gutter="0"/>
       <w:cols w:space="720"/>
@@ -13051,6 +13512,123 @@
     </w:lvl>
   </w:abstractNum>
   <w:abstractNum w:abstractNumId="9" w15:restartNumberingAfterBreak="0">
+    <w:nsid w:val="215A40B9"/>
+    <w:multiLevelType w:val="multilevel"/>
+    <w:tmpl w:val="87C410AE"/>
+    <w:lvl w:ilvl="0">
+      <w:start w:val="1"/>
+      <w:numFmt w:val="decimal"/>
+      <w:lvlText w:val="%1."/>
+      <w:lvlJc w:val="left"/>
+      <w:pPr>
+        <w:tabs>
+          <w:tab w:val="num" w:pos="360"/>
+        </w:tabs>
+        <w:ind w:left="360" w:hanging="360"/>
+      </w:pPr>
+    </w:lvl>
+    <w:lvl w:ilvl="1">
+      <w:start w:val="1"/>
+      <w:numFmt w:val="bullet"/>
+      <w:lvlText w:val="o"/>
+      <w:lvlJc w:val="left"/>
+      <w:pPr>
+        <w:tabs>
+          <w:tab w:val="num" w:pos="1080"/>
+        </w:tabs>
+        <w:ind w:left="1080" w:hanging="360"/>
+      </w:pPr>
+      <w:rPr>
+        <w:rFonts w:ascii="Courier New" w:hAnsi="Courier New" w:hint="default"/>
+        <w:sz w:val="20"/>
+      </w:rPr>
+    </w:lvl>
+    <w:lvl w:ilvl="2" w:tentative="1">
+      <w:start w:val="1"/>
+      <w:numFmt w:val="decimal"/>
+      <w:lvlText w:val="%3."/>
+      <w:lvlJc w:val="left"/>
+      <w:pPr>
+        <w:tabs>
+          <w:tab w:val="num" w:pos="1800"/>
+        </w:tabs>
+        <w:ind w:left="1800" w:hanging="360"/>
+      </w:pPr>
+    </w:lvl>
+    <w:lvl w:ilvl="3" w:tentative="1">
+      <w:start w:val="1"/>
+      <w:numFmt w:val="decimal"/>
+      <w:lvlText w:val="%4."/>
+      <w:lvlJc w:val="left"/>
+      <w:pPr>
+        <w:tabs>
+          <w:tab w:val="num" w:pos="2520"/>
+        </w:tabs>
+        <w:ind w:left="2520" w:hanging="360"/>
+      </w:pPr>
+    </w:lvl>
+    <w:lvl w:ilvl="4" w:tentative="1">
+      <w:start w:val="1"/>
+      <w:numFmt w:val="decimal"/>
+      <w:lvlText w:val="%5."/>
+      <w:lvlJc w:val="left"/>
+      <w:pPr>
+        <w:tabs>
+          <w:tab w:val="num" w:pos="3240"/>
+        </w:tabs>
+        <w:ind w:left="3240" w:hanging="360"/>
+      </w:pPr>
+    </w:lvl>
+    <w:lvl w:ilvl="5" w:tentative="1">
+      <w:start w:val="1"/>
+      <w:numFmt w:val="decimal"/>
+      <w:lvlText w:val="%6."/>
+      <w:lvlJc w:val="left"/>
+      <w:pPr>
+        <w:tabs>
+          <w:tab w:val="num" w:pos="3960"/>
+        </w:tabs>
+        <w:ind w:left="3960" w:hanging="360"/>
+      </w:pPr>
+    </w:lvl>
+    <w:lvl w:ilvl="6" w:tentative="1">
+      <w:start w:val="1"/>
+      <w:numFmt w:val="decimal"/>
+      <w:lvlText w:val="%7."/>
+      <w:lvlJc w:val="left"/>
+      <w:pPr>
+        <w:tabs>
+          <w:tab w:val="num" w:pos="4680"/>
+        </w:tabs>
+        <w:ind w:left="4680" w:hanging="360"/>
+      </w:pPr>
+    </w:lvl>
+    <w:lvl w:ilvl="7" w:tentative="1">
+      <w:start w:val="1"/>
+      <w:numFmt w:val="decimal"/>
+      <w:lvlText w:val="%8."/>
+      <w:lvlJc w:val="left"/>
+      <w:pPr>
+        <w:tabs>
+          <w:tab w:val="num" w:pos="5400"/>
+        </w:tabs>
+        <w:ind w:left="5400" w:hanging="360"/>
+      </w:pPr>
+    </w:lvl>
+    <w:lvl w:ilvl="8" w:tentative="1">
+      <w:start w:val="1"/>
+      <w:numFmt w:val="decimal"/>
+      <w:lvlText w:val="%9."/>
+      <w:lvlJc w:val="left"/>
+      <w:pPr>
+        <w:tabs>
+          <w:tab w:val="num" w:pos="6120"/>
+        </w:tabs>
+        <w:ind w:left="6120" w:hanging="360"/>
+      </w:pPr>
+    </w:lvl>
+  </w:abstractNum>
+  <w:abstractNum w:abstractNumId="10" w15:restartNumberingAfterBreak="0">
     <w:nsid w:val="218E04C8"/>
     <w:multiLevelType w:val="hybridMultilevel"/>
     <w:tmpl w:val="6FD4B462"/>
@@ -13163,7 +13741,7 @@
       </w:rPr>
     </w:lvl>
   </w:abstractNum>
-  <w:abstractNum w:abstractNumId="10" w15:restartNumberingAfterBreak="0">
+  <w:abstractNum w:abstractNumId="11" w15:restartNumberingAfterBreak="0">
     <w:nsid w:val="263E6034"/>
     <w:multiLevelType w:val="hybridMultilevel"/>
     <w:tmpl w:val="B4908B6C"/>
@@ -13276,7 +13854,7 @@
       </w:rPr>
     </w:lvl>
   </w:abstractNum>
-  <w:abstractNum w:abstractNumId="11" w15:restartNumberingAfterBreak="0">
+  <w:abstractNum w:abstractNumId="12" w15:restartNumberingAfterBreak="0">
     <w:nsid w:val="2C8F33B6"/>
     <w:multiLevelType w:val="multilevel"/>
     <w:tmpl w:val="276489BA"/>
@@ -13425,7 +14003,7 @@
       </w:rPr>
     </w:lvl>
   </w:abstractNum>
-  <w:abstractNum w:abstractNumId="12" w15:restartNumberingAfterBreak="0">
+  <w:abstractNum w:abstractNumId="13" w15:restartNumberingAfterBreak="0">
     <w:nsid w:val="33713B2B"/>
     <w:multiLevelType w:val="hybridMultilevel"/>
     <w:tmpl w:val="3B04592C"/>
@@ -13538,7 +14116,7 @@
       </w:rPr>
     </w:lvl>
   </w:abstractNum>
-  <w:abstractNum w:abstractNumId="13" w15:restartNumberingAfterBreak="0">
+  <w:abstractNum w:abstractNumId="14" w15:restartNumberingAfterBreak="0">
     <w:nsid w:val="33C00991"/>
     <w:multiLevelType w:val="multilevel"/>
     <w:tmpl w:val="43661330"/>
@@ -13687,7 +14265,7 @@
       </w:rPr>
     </w:lvl>
   </w:abstractNum>
-  <w:abstractNum w:abstractNumId="14" w15:restartNumberingAfterBreak="0">
+  <w:abstractNum w:abstractNumId="15" w15:restartNumberingAfterBreak="0">
     <w:nsid w:val="353C0222"/>
     <w:multiLevelType w:val="multilevel"/>
     <w:tmpl w:val="F1AA8C2C"/>
@@ -13836,7 +14414,7 @@
       </w:rPr>
     </w:lvl>
   </w:abstractNum>
-  <w:abstractNum w:abstractNumId="15" w15:restartNumberingAfterBreak="0">
+  <w:abstractNum w:abstractNumId="16" w15:restartNumberingAfterBreak="0">
     <w:nsid w:val="3F8336B2"/>
     <w:multiLevelType w:val="multilevel"/>
     <w:tmpl w:val="1174058C"/>
@@ -13985,7 +14563,7 @@
       </w:rPr>
     </w:lvl>
   </w:abstractNum>
-  <w:abstractNum w:abstractNumId="16" w15:restartNumberingAfterBreak="0">
+  <w:abstractNum w:abstractNumId="17" w15:restartNumberingAfterBreak="0">
     <w:nsid w:val="405363A9"/>
     <w:multiLevelType w:val="multilevel"/>
     <w:tmpl w:val="16287C82"/>
@@ -14134,7 +14712,7 @@
       </w:rPr>
     </w:lvl>
   </w:abstractNum>
-  <w:abstractNum w:abstractNumId="17" w15:restartNumberingAfterBreak="0">
+  <w:abstractNum w:abstractNumId="18" w15:restartNumberingAfterBreak="0">
     <w:nsid w:val="40CC1B3E"/>
     <w:multiLevelType w:val="multilevel"/>
     <w:tmpl w:val="87F0835A"/>
@@ -14283,7 +14861,7 @@
       </w:rPr>
     </w:lvl>
   </w:abstractNum>
-  <w:abstractNum w:abstractNumId="18" w15:restartNumberingAfterBreak="0">
+  <w:abstractNum w:abstractNumId="19" w15:restartNumberingAfterBreak="0">
     <w:nsid w:val="410220D7"/>
     <w:multiLevelType w:val="multilevel"/>
     <w:tmpl w:val="12A80EE2"/>
@@ -14432,7 +15010,7 @@
       </w:rPr>
     </w:lvl>
   </w:abstractNum>
-  <w:abstractNum w:abstractNumId="19" w15:restartNumberingAfterBreak="0">
+  <w:abstractNum w:abstractNumId="20" w15:restartNumberingAfterBreak="0">
     <w:nsid w:val="413B2D74"/>
     <w:multiLevelType w:val="multilevel"/>
     <w:tmpl w:val="0DD63746"/>
@@ -14581,7 +15159,7 @@
       </w:rPr>
     </w:lvl>
   </w:abstractNum>
-  <w:abstractNum w:abstractNumId="20" w15:restartNumberingAfterBreak="0">
+  <w:abstractNum w:abstractNumId="21" w15:restartNumberingAfterBreak="0">
     <w:nsid w:val="41B03CB6"/>
     <w:multiLevelType w:val="hybridMultilevel"/>
     <w:tmpl w:val="B3904FE4"/>
@@ -14667,7 +15245,7 @@
       </w:pPr>
     </w:lvl>
   </w:abstractNum>
-  <w:abstractNum w:abstractNumId="21" w15:restartNumberingAfterBreak="0">
+  <w:abstractNum w:abstractNumId="22" w15:restartNumberingAfterBreak="0">
     <w:nsid w:val="424A4959"/>
     <w:multiLevelType w:val="hybridMultilevel"/>
     <w:tmpl w:val="5DFC2800"/>
@@ -14780,7 +15358,7 @@
       </w:rPr>
     </w:lvl>
   </w:abstractNum>
-  <w:abstractNum w:abstractNumId="22" w15:restartNumberingAfterBreak="0">
+  <w:abstractNum w:abstractNumId="23" w15:restartNumberingAfterBreak="0">
     <w:nsid w:val="47095811"/>
     <w:multiLevelType w:val="multilevel"/>
     <w:tmpl w:val="7A3029D4"/>
@@ -14929,7 +15507,7 @@
       </w:rPr>
     </w:lvl>
   </w:abstractNum>
-  <w:abstractNum w:abstractNumId="23" w15:restartNumberingAfterBreak="0">
+  <w:abstractNum w:abstractNumId="24" w15:restartNumberingAfterBreak="0">
     <w:nsid w:val="481353E2"/>
     <w:multiLevelType w:val="hybridMultilevel"/>
     <w:tmpl w:val="92BE224C"/>
@@ -15042,7 +15620,7 @@
       </w:rPr>
     </w:lvl>
   </w:abstractNum>
-  <w:abstractNum w:abstractNumId="24" w15:restartNumberingAfterBreak="0">
+  <w:abstractNum w:abstractNumId="25" w15:restartNumberingAfterBreak="0">
     <w:nsid w:val="497F4B54"/>
     <w:multiLevelType w:val="multilevel"/>
     <w:tmpl w:val="126C0848"/>
@@ -15191,7 +15769,7 @@
       </w:rPr>
     </w:lvl>
   </w:abstractNum>
-  <w:abstractNum w:abstractNumId="25" w15:restartNumberingAfterBreak="0">
+  <w:abstractNum w:abstractNumId="26" w15:restartNumberingAfterBreak="0">
     <w:nsid w:val="4A3920F6"/>
     <w:multiLevelType w:val="multilevel"/>
     <w:tmpl w:val="77766530"/>
@@ -15340,7 +15918,7 @@
       </w:rPr>
     </w:lvl>
   </w:abstractNum>
-  <w:abstractNum w:abstractNumId="26" w15:restartNumberingAfterBreak="0">
+  <w:abstractNum w:abstractNumId="27" w15:restartNumberingAfterBreak="0">
     <w:nsid w:val="4A4451CB"/>
     <w:multiLevelType w:val="hybridMultilevel"/>
     <w:tmpl w:val="4552C83E"/>
@@ -15453,7 +16031,7 @@
       </w:rPr>
     </w:lvl>
   </w:abstractNum>
-  <w:abstractNum w:abstractNumId="27" w15:restartNumberingAfterBreak="0">
+  <w:abstractNum w:abstractNumId="28" w15:restartNumberingAfterBreak="0">
     <w:nsid w:val="509D66B9"/>
     <w:multiLevelType w:val="multilevel"/>
     <w:tmpl w:val="38E298F0"/>
@@ -15602,7 +16180,7 @@
       </w:rPr>
     </w:lvl>
   </w:abstractNum>
-  <w:abstractNum w:abstractNumId="28" w15:restartNumberingAfterBreak="0">
+  <w:abstractNum w:abstractNumId="29" w15:restartNumberingAfterBreak="0">
     <w:nsid w:val="53453516"/>
     <w:multiLevelType w:val="hybridMultilevel"/>
     <w:tmpl w:val="8DCC646E"/>
@@ -15691,7 +16269,7 @@
       </w:pPr>
     </w:lvl>
   </w:abstractNum>
-  <w:abstractNum w:abstractNumId="29" w15:restartNumberingAfterBreak="0">
+  <w:abstractNum w:abstractNumId="30" w15:restartNumberingAfterBreak="0">
     <w:nsid w:val="534D08DB"/>
     <w:multiLevelType w:val="hybridMultilevel"/>
     <w:tmpl w:val="FFFFFFFF"/>
@@ -15804,7 +16382,7 @@
       </w:rPr>
     </w:lvl>
   </w:abstractNum>
-  <w:abstractNum w:abstractNumId="30" w15:restartNumberingAfterBreak="0">
+  <w:abstractNum w:abstractNumId="31" w15:restartNumberingAfterBreak="0">
     <w:nsid w:val="59D75C07"/>
     <w:multiLevelType w:val="multilevel"/>
     <w:tmpl w:val="68BA0F48"/>
@@ -15953,7 +16531,7 @@
       </w:rPr>
     </w:lvl>
   </w:abstractNum>
-  <w:abstractNum w:abstractNumId="31" w15:restartNumberingAfterBreak="0">
+  <w:abstractNum w:abstractNumId="32" w15:restartNumberingAfterBreak="0">
     <w:nsid w:val="5A5B197B"/>
     <w:multiLevelType w:val="hybridMultilevel"/>
     <w:tmpl w:val="58204FC8"/>
@@ -16066,7 +16644,7 @@
       </w:rPr>
     </w:lvl>
   </w:abstractNum>
-  <w:abstractNum w:abstractNumId="32" w15:restartNumberingAfterBreak="0">
+  <w:abstractNum w:abstractNumId="33" w15:restartNumberingAfterBreak="0">
     <w:nsid w:val="5AA945F8"/>
     <w:multiLevelType w:val="multilevel"/>
     <w:tmpl w:val="04E41E7A"/>
@@ -16215,7 +16793,7 @@
       </w:rPr>
     </w:lvl>
   </w:abstractNum>
-  <w:abstractNum w:abstractNumId="33" w15:restartNumberingAfterBreak="0">
+  <w:abstractNum w:abstractNumId="34" w15:restartNumberingAfterBreak="0">
     <w:nsid w:val="5BED4E75"/>
     <w:multiLevelType w:val="multilevel"/>
     <w:tmpl w:val="5A4C8BB6"/>
@@ -16364,7 +16942,7 @@
       </w:rPr>
     </w:lvl>
   </w:abstractNum>
-  <w:abstractNum w:abstractNumId="34" w15:restartNumberingAfterBreak="0">
+  <w:abstractNum w:abstractNumId="35" w15:restartNumberingAfterBreak="0">
     <w:nsid w:val="5C2F416A"/>
     <w:multiLevelType w:val="multilevel"/>
     <w:tmpl w:val="981E4BDA"/>
@@ -16513,7 +17091,7 @@
       </w:rPr>
     </w:lvl>
   </w:abstractNum>
-  <w:abstractNum w:abstractNumId="35" w15:restartNumberingAfterBreak="0">
+  <w:abstractNum w:abstractNumId="36" w15:restartNumberingAfterBreak="0">
     <w:nsid w:val="60404862"/>
     <w:multiLevelType w:val="hybridMultilevel"/>
     <w:tmpl w:val="296ED470"/>
@@ -16626,7 +17204,7 @@
       </w:rPr>
     </w:lvl>
   </w:abstractNum>
-  <w:abstractNum w:abstractNumId="36" w15:restartNumberingAfterBreak="0">
+  <w:abstractNum w:abstractNumId="37" w15:restartNumberingAfterBreak="0">
     <w:nsid w:val="60BD0153"/>
     <w:multiLevelType w:val="hybridMultilevel"/>
     <w:tmpl w:val="E13EBCD0"/>
@@ -16739,7 +17317,7 @@
       </w:rPr>
     </w:lvl>
   </w:abstractNum>
-  <w:abstractNum w:abstractNumId="37" w15:restartNumberingAfterBreak="0">
+  <w:abstractNum w:abstractNumId="38" w15:restartNumberingAfterBreak="0">
     <w:nsid w:val="60C07ADE"/>
     <w:multiLevelType w:val="multilevel"/>
     <w:tmpl w:val="BE94AE3E"/>
@@ -16888,7 +17466,7 @@
       </w:rPr>
     </w:lvl>
   </w:abstractNum>
-  <w:abstractNum w:abstractNumId="38" w15:restartNumberingAfterBreak="0">
+  <w:abstractNum w:abstractNumId="39" w15:restartNumberingAfterBreak="0">
     <w:nsid w:val="62FB7FE5"/>
     <w:multiLevelType w:val="hybridMultilevel"/>
     <w:tmpl w:val="92CAB288"/>
@@ -17001,7 +17579,7 @@
       </w:rPr>
     </w:lvl>
   </w:abstractNum>
-  <w:abstractNum w:abstractNumId="39" w15:restartNumberingAfterBreak="0">
+  <w:abstractNum w:abstractNumId="40" w15:restartNumberingAfterBreak="0">
     <w:nsid w:val="62FC25D7"/>
     <w:multiLevelType w:val="multilevel"/>
     <w:tmpl w:val="D73A60E6"/>
@@ -17150,7 +17728,7 @@
       </w:rPr>
     </w:lvl>
   </w:abstractNum>
-  <w:abstractNum w:abstractNumId="40" w15:restartNumberingAfterBreak="0">
+  <w:abstractNum w:abstractNumId="41" w15:restartNumberingAfterBreak="0">
     <w:nsid w:val="63200193"/>
     <w:multiLevelType w:val="multilevel"/>
     <w:tmpl w:val="09147E2E"/>
@@ -17299,7 +17877,7 @@
       </w:rPr>
     </w:lvl>
   </w:abstractNum>
-  <w:abstractNum w:abstractNumId="41" w15:restartNumberingAfterBreak="0">
+  <w:abstractNum w:abstractNumId="42" w15:restartNumberingAfterBreak="0">
     <w:nsid w:val="66F6308B"/>
     <w:multiLevelType w:val="multilevel"/>
     <w:tmpl w:val="DC56578A"/>
@@ -17448,7 +18026,7 @@
       </w:rPr>
     </w:lvl>
   </w:abstractNum>
-  <w:abstractNum w:abstractNumId="42" w15:restartNumberingAfterBreak="0">
+  <w:abstractNum w:abstractNumId="43" w15:restartNumberingAfterBreak="0">
     <w:nsid w:val="67D17E0D"/>
     <w:multiLevelType w:val="multilevel"/>
     <w:tmpl w:val="27A40DFE"/>
@@ -17597,7 +18175,7 @@
       </w:rPr>
     </w:lvl>
   </w:abstractNum>
-  <w:abstractNum w:abstractNumId="43" w15:restartNumberingAfterBreak="0">
+  <w:abstractNum w:abstractNumId="44" w15:restartNumberingAfterBreak="0">
     <w:nsid w:val="687F0F48"/>
     <w:multiLevelType w:val="multilevel"/>
     <w:tmpl w:val="D4E86594"/>
@@ -17746,7 +18324,7 @@
       </w:rPr>
     </w:lvl>
   </w:abstractNum>
-  <w:abstractNum w:abstractNumId="44" w15:restartNumberingAfterBreak="0">
+  <w:abstractNum w:abstractNumId="45" w15:restartNumberingAfterBreak="0">
     <w:nsid w:val="6AA637B3"/>
     <w:multiLevelType w:val="multilevel"/>
     <w:tmpl w:val="2B76AB4E"/>
@@ -17895,7 +18473,7 @@
       </w:rPr>
     </w:lvl>
   </w:abstractNum>
-  <w:abstractNum w:abstractNumId="45" w15:restartNumberingAfterBreak="0">
+  <w:abstractNum w:abstractNumId="46" w15:restartNumberingAfterBreak="0">
     <w:nsid w:val="6CDD2732"/>
     <w:multiLevelType w:val="multilevel"/>
     <w:tmpl w:val="E3303BEC"/>
@@ -18044,7 +18622,7 @@
       </w:rPr>
     </w:lvl>
   </w:abstractNum>
-  <w:abstractNum w:abstractNumId="46" w15:restartNumberingAfterBreak="0">
+  <w:abstractNum w:abstractNumId="47" w15:restartNumberingAfterBreak="0">
     <w:nsid w:val="6D7D17D4"/>
     <w:multiLevelType w:val="hybridMultilevel"/>
     <w:tmpl w:val="A8265D62"/>
@@ -18157,7 +18735,7 @@
       </w:rPr>
     </w:lvl>
   </w:abstractNum>
-  <w:abstractNum w:abstractNumId="47" w15:restartNumberingAfterBreak="0">
+  <w:abstractNum w:abstractNumId="48" w15:restartNumberingAfterBreak="0">
     <w:nsid w:val="6E3F2B27"/>
     <w:multiLevelType w:val="multilevel"/>
     <w:tmpl w:val="5942B7D2"/>
@@ -18306,7 +18884,7 @@
       </w:rPr>
     </w:lvl>
   </w:abstractNum>
-  <w:abstractNum w:abstractNumId="48" w15:restartNumberingAfterBreak="0">
+  <w:abstractNum w:abstractNumId="49" w15:restartNumberingAfterBreak="0">
     <w:nsid w:val="72D65AC2"/>
     <w:multiLevelType w:val="multilevel"/>
     <w:tmpl w:val="119020C8"/>
@@ -18455,7 +19033,7 @@
       </w:rPr>
     </w:lvl>
   </w:abstractNum>
-  <w:abstractNum w:abstractNumId="49" w15:restartNumberingAfterBreak="0">
+  <w:abstractNum w:abstractNumId="50" w15:restartNumberingAfterBreak="0">
     <w:nsid w:val="73270000"/>
     <w:multiLevelType w:val="multilevel"/>
     <w:tmpl w:val="752213B2"/>
@@ -18604,7 +19182,7 @@
       </w:rPr>
     </w:lvl>
   </w:abstractNum>
-  <w:abstractNum w:abstractNumId="50" w15:restartNumberingAfterBreak="0">
+  <w:abstractNum w:abstractNumId="51" w15:restartNumberingAfterBreak="0">
     <w:nsid w:val="75013A6C"/>
     <w:multiLevelType w:val="hybridMultilevel"/>
     <w:tmpl w:val="21D42034"/>
@@ -18717,7 +19295,7 @@
       </w:rPr>
     </w:lvl>
   </w:abstractNum>
-  <w:abstractNum w:abstractNumId="51" w15:restartNumberingAfterBreak="0">
+  <w:abstractNum w:abstractNumId="52" w15:restartNumberingAfterBreak="0">
     <w:nsid w:val="76EC19DA"/>
     <w:multiLevelType w:val="multilevel"/>
     <w:tmpl w:val="BE94AE3E"/>
@@ -18866,7 +19444,7 @@
       </w:rPr>
     </w:lvl>
   </w:abstractNum>
-  <w:abstractNum w:abstractNumId="52" w15:restartNumberingAfterBreak="0">
+  <w:abstractNum w:abstractNumId="53" w15:restartNumberingAfterBreak="0">
     <w:nsid w:val="7B472F38"/>
     <w:multiLevelType w:val="hybridMultilevel"/>
     <w:tmpl w:val="70501588"/>
@@ -18979,7 +19557,7 @@
       </w:rPr>
     </w:lvl>
   </w:abstractNum>
-  <w:abstractNum w:abstractNumId="53" w15:restartNumberingAfterBreak="0">
+  <w:abstractNum w:abstractNumId="54" w15:restartNumberingAfterBreak="0">
     <w:nsid w:val="7C1746B1"/>
     <w:multiLevelType w:val="multilevel"/>
     <w:tmpl w:val="7F6A8650"/>
@@ -19128,7 +19706,7 @@
       </w:rPr>
     </w:lvl>
   </w:abstractNum>
-  <w:abstractNum w:abstractNumId="54" w15:restartNumberingAfterBreak="0">
+  <w:abstractNum w:abstractNumId="55" w15:restartNumberingAfterBreak="0">
     <w:nsid w:val="7DD069AE"/>
     <w:multiLevelType w:val="multilevel"/>
     <w:tmpl w:val="2284877C"/>
@@ -19278,7 +19856,7 @@
     </w:lvl>
   </w:abstractNum>
   <w:num w:numId="1" w16cid:durableId="1165632377">
-    <w:abstractNumId w:val="50"/>
+    <w:abstractNumId w:val="51"/>
   </w:num>
   <w:num w:numId="2" w16cid:durableId="945578225">
     <w:abstractNumId w:val="3"/>
@@ -19287,106 +19865,106 @@
     <w:abstractNumId w:val="6"/>
   </w:num>
   <w:num w:numId="4" w16cid:durableId="1244948615">
-    <w:abstractNumId w:val="9"/>
+    <w:abstractNumId w:val="10"/>
   </w:num>
   <w:num w:numId="5" w16cid:durableId="1321499160">
-    <w:abstractNumId w:val="29"/>
+    <w:abstractNumId w:val="30"/>
   </w:num>
   <w:num w:numId="6" w16cid:durableId="2054646623">
-    <w:abstractNumId w:val="36"/>
+    <w:abstractNumId w:val="37"/>
   </w:num>
   <w:num w:numId="7" w16cid:durableId="2084328362">
-    <w:abstractNumId w:val="37"/>
+    <w:abstractNumId w:val="38"/>
   </w:num>
   <w:num w:numId="8" w16cid:durableId="26103867">
-    <w:abstractNumId w:val="49"/>
+    <w:abstractNumId w:val="50"/>
   </w:num>
   <w:num w:numId="9" w16cid:durableId="2017069157">
-    <w:abstractNumId w:val="51"/>
+    <w:abstractNumId w:val="52"/>
   </w:num>
   <w:num w:numId="10" w16cid:durableId="1638994802">
     <w:abstractNumId w:val="8"/>
   </w:num>
   <w:num w:numId="11" w16cid:durableId="575942322">
-    <w:abstractNumId w:val="10"/>
+    <w:abstractNumId w:val="11"/>
   </w:num>
   <w:num w:numId="12" w16cid:durableId="544296143">
+    <w:abstractNumId w:val="16"/>
+  </w:num>
+  <w:num w:numId="13" w16cid:durableId="1936162338">
+    <w:abstractNumId w:val="13"/>
+  </w:num>
+  <w:num w:numId="14" w16cid:durableId="651715536">
+    <w:abstractNumId w:val="53"/>
+  </w:num>
+  <w:num w:numId="15" w16cid:durableId="1328634718">
+    <w:abstractNumId w:val="36"/>
+  </w:num>
+  <w:num w:numId="16" w16cid:durableId="2126847122">
+    <w:abstractNumId w:val="17"/>
+  </w:num>
+  <w:num w:numId="17" w16cid:durableId="601299961">
+    <w:abstractNumId w:val="54"/>
+  </w:num>
+  <w:num w:numId="18" w16cid:durableId="524054326">
+    <w:abstractNumId w:val="44"/>
+  </w:num>
+  <w:num w:numId="19" w16cid:durableId="1952056136">
     <w:abstractNumId w:val="15"/>
   </w:num>
-  <w:num w:numId="13" w16cid:durableId="1936162338">
-    <w:abstractNumId w:val="12"/>
+  <w:num w:numId="20" w16cid:durableId="629819192">
+    <w:abstractNumId w:val="55"/>
   </w:num>
-  <w:num w:numId="14" w16cid:durableId="651715536">
-    <w:abstractNumId w:val="52"/>
+  <w:num w:numId="21" w16cid:durableId="195511697">
+    <w:abstractNumId w:val="49"/>
   </w:num>
-  <w:num w:numId="15" w16cid:durableId="1328634718">
+  <w:num w:numId="22" w16cid:durableId="941109856">
     <w:abstractNumId w:val="35"/>
   </w:num>
-  <w:num w:numId="16" w16cid:durableId="2126847122">
-    <w:abstractNumId w:val="16"/>
-  </w:num>
-  <w:num w:numId="17" w16cid:durableId="601299961">
-    <w:abstractNumId w:val="53"/>
-  </w:num>
-  <w:num w:numId="18" w16cid:durableId="524054326">
-    <w:abstractNumId w:val="43"/>
-  </w:num>
-  <w:num w:numId="19" w16cid:durableId="1952056136">
-    <w:abstractNumId w:val="14"/>
-  </w:num>
-  <w:num w:numId="20" w16cid:durableId="629819192">
-    <w:abstractNumId w:val="54"/>
-  </w:num>
-  <w:num w:numId="21" w16cid:durableId="195511697">
-    <w:abstractNumId w:val="48"/>
-  </w:num>
-  <w:num w:numId="22" w16cid:durableId="941109856">
-    <w:abstractNumId w:val="34"/>
-  </w:num>
   <w:num w:numId="23" w16cid:durableId="1139571334">
-    <w:abstractNumId w:val="23"/>
+    <w:abstractNumId w:val="24"/>
   </w:num>
   <w:num w:numId="24" w16cid:durableId="1962569270">
-    <w:abstractNumId w:val="39"/>
+    <w:abstractNumId w:val="40"/>
   </w:num>
   <w:num w:numId="25" w16cid:durableId="160629715">
-    <w:abstractNumId w:val="40"/>
+    <w:abstractNumId w:val="41"/>
   </w:num>
   <w:num w:numId="26" w16cid:durableId="2052222399">
     <w:abstractNumId w:val="4"/>
   </w:num>
   <w:num w:numId="27" w16cid:durableId="1782142276">
-    <w:abstractNumId w:val="26"/>
+    <w:abstractNumId w:val="27"/>
   </w:num>
   <w:num w:numId="28" w16cid:durableId="1870141424">
     <w:abstractNumId w:val="2"/>
   </w:num>
   <w:num w:numId="29" w16cid:durableId="1868638606">
+    <w:abstractNumId w:val="47"/>
+  </w:num>
+  <w:num w:numId="30" w16cid:durableId="1876384305">
+    <w:abstractNumId w:val="21"/>
+  </w:num>
+  <w:num w:numId="31" w16cid:durableId="1455782231">
+    <w:abstractNumId w:val="29"/>
+  </w:num>
+  <w:num w:numId="32" w16cid:durableId="1740446123">
+    <w:abstractNumId w:val="39"/>
+  </w:num>
+  <w:num w:numId="33" w16cid:durableId="519515000">
+    <w:abstractNumId w:val="32"/>
+  </w:num>
+  <w:num w:numId="34" w16cid:durableId="930743264">
+    <w:abstractNumId w:val="45"/>
+  </w:num>
+  <w:num w:numId="35" w16cid:durableId="281694427">
+    <w:abstractNumId w:val="25"/>
+  </w:num>
+  <w:num w:numId="36" w16cid:durableId="264847614">
     <w:abstractNumId w:val="46"/>
   </w:num>
-  <w:num w:numId="30" w16cid:durableId="1876384305">
-    <w:abstractNumId w:val="20"/>
-  </w:num>
-  <w:num w:numId="31" w16cid:durableId="1455782231">
-    <w:abstractNumId w:val="28"/>
-  </w:num>
-  <w:num w:numId="32" w16cid:durableId="1740446123">
-    <w:abstractNumId w:val="38"/>
-  </w:num>
-  <w:num w:numId="33" w16cid:durableId="519515000">
-    <w:abstractNumId w:val="31"/>
-  </w:num>
-  <w:num w:numId="34" w16cid:durableId="930743264">
-    <w:abstractNumId w:val="44"/>
-  </w:num>
-  <w:num w:numId="35" w16cid:durableId="281694427">
-    <w:abstractNumId w:val="24"/>
-  </w:num>
-  <w:num w:numId="36" w16cid:durableId="264847614">
-    <w:abstractNumId w:val="45"/>
-  </w:num>
   <w:num w:numId="37" w16cid:durableId="645400025">
-    <w:abstractNumId w:val="25"/>
+    <w:abstractNumId w:val="26"/>
   </w:num>
   <w:num w:numId="38" w16cid:durableId="410657555">
     <w:abstractNumId w:val="1"/>
@@ -19395,52 +19973,55 @@
     <w:abstractNumId w:val="7"/>
   </w:num>
   <w:num w:numId="40" w16cid:durableId="1326739107">
-    <w:abstractNumId w:val="47"/>
+    <w:abstractNumId w:val="48"/>
   </w:num>
   <w:num w:numId="41" w16cid:durableId="1864202153">
-    <w:abstractNumId w:val="41"/>
+    <w:abstractNumId w:val="42"/>
   </w:num>
   <w:num w:numId="42" w16cid:durableId="1048644255">
-    <w:abstractNumId w:val="32"/>
+    <w:abstractNumId w:val="33"/>
   </w:num>
   <w:num w:numId="43" w16cid:durableId="555974054">
-    <w:abstractNumId w:val="11"/>
+    <w:abstractNumId w:val="12"/>
   </w:num>
   <w:num w:numId="44" w16cid:durableId="1590776909">
     <w:abstractNumId w:val="5"/>
   </w:num>
   <w:num w:numId="45" w16cid:durableId="669059968">
-    <w:abstractNumId w:val="33"/>
+    <w:abstractNumId w:val="34"/>
   </w:num>
   <w:num w:numId="46" w16cid:durableId="1832676096">
-    <w:abstractNumId w:val="19"/>
+    <w:abstractNumId w:val="20"/>
   </w:num>
   <w:num w:numId="47" w16cid:durableId="1447653389">
-    <w:abstractNumId w:val="30"/>
+    <w:abstractNumId w:val="31"/>
   </w:num>
   <w:num w:numId="48" w16cid:durableId="135806791">
-    <w:abstractNumId w:val="22"/>
+    <w:abstractNumId w:val="23"/>
   </w:num>
   <w:num w:numId="49" w16cid:durableId="209076781">
     <w:abstractNumId w:val="0"/>
   </w:num>
   <w:num w:numId="50" w16cid:durableId="742869506">
+    <w:abstractNumId w:val="19"/>
+  </w:num>
+  <w:num w:numId="51" w16cid:durableId="1278682119">
+    <w:abstractNumId w:val="14"/>
+  </w:num>
+  <w:num w:numId="52" w16cid:durableId="396634294">
+    <w:abstractNumId w:val="43"/>
+  </w:num>
+  <w:num w:numId="53" w16cid:durableId="1754621845">
+    <w:abstractNumId w:val="28"/>
+  </w:num>
+  <w:num w:numId="54" w16cid:durableId="958025972">
     <w:abstractNumId w:val="18"/>
   </w:num>
-  <w:num w:numId="51" w16cid:durableId="1278682119">
-    <w:abstractNumId w:val="13"/>
+  <w:num w:numId="55" w16cid:durableId="2023584046">
+    <w:abstractNumId w:val="22"/>
   </w:num>
-  <w:num w:numId="52" w16cid:durableId="396634294">
-    <w:abstractNumId w:val="42"/>
-  </w:num>
-  <w:num w:numId="53" w16cid:durableId="1754621845">
-    <w:abstractNumId w:val="27"/>
-  </w:num>
-  <w:num w:numId="54" w16cid:durableId="958025972">
-    <w:abstractNumId w:val="17"/>
-  </w:num>
-  <w:num w:numId="55" w16cid:durableId="2023584046">
-    <w:abstractNumId w:val="21"/>
+  <w:num w:numId="56" w16cid:durableId="614559462">
+    <w:abstractNumId w:val="9"/>
   </w:num>
 </w:numbering>
 </file>
@@ -20351,6 +20932,10 @@
 </file>
 
 <file path=customXml/item1.xml><?xml version="1.0" encoding="utf-8"?>
+<b:Sources xmlns:b="http://schemas.openxmlformats.org/officeDocument/2006/bibliography" xmlns="http://schemas.openxmlformats.org/officeDocument/2006/bibliography" SelectedStyle="\APASixthEditionOfficeOnline.xsl" StyleName="APA" Version="6"/>
+</file>
+
+<file path=customXml/item2.xml><?xml version="1.0" encoding="utf-8"?>
 <ct:contentTypeSchema xmlns:ct="http://schemas.microsoft.com/office/2006/metadata/contentType" xmlns:ma="http://schemas.microsoft.com/office/2006/metadata/properties/metaAttributes" ct:_="" ma:_="" ma:contentTypeName="Documento" ma:contentTypeID="0x0101008CD8C293B1B33442A2596F7F4EB4F7DA" ma:contentTypeVersion="13" ma:contentTypeDescription="Crear nuevo documento." ma:contentTypeScope="" ma:versionID="3fff2a8d346b842f093bb3701a245707">
   <xsd:schema xmlns:xsd="http://www.w3.org/2001/XMLSchema" xmlns:xs="http://www.w3.org/2001/XMLSchema" xmlns:p="http://schemas.microsoft.com/office/2006/metadata/properties" xmlns:ns2="439adc47-72d5-4f73-991c-913beebc2c9a" xmlns:ns3="59390006-c430-45d0-b76a-cc9d620cdd55" targetNamespace="http://schemas.microsoft.com/office/2006/metadata/properties" ma:root="true" ma:fieldsID="1598023d093cbc92eb58db4e954047a9" ns2:_="" ns3:_="">
     <xsd:import namespace="439adc47-72d5-4f73-991c-913beebc2c9a"/>
@@ -20573,11 +21158,16 @@
 </ct:contentTypeSchema>
 </file>
 
-<file path=customXml/item2.xml><?xml version="1.0" encoding="utf-8"?>
-<b:Sources xmlns:b="http://schemas.openxmlformats.org/officeDocument/2006/bibliography" xmlns="http://schemas.openxmlformats.org/officeDocument/2006/bibliography" SelectedStyle="\APASixthEditionOfficeOnline.xsl" StyleName="APA" Version="6"/>
+<file path=customXml/item3.xml><?xml version="1.0" encoding="utf-8"?>
+<?mso-contentType ?>
+<FormTemplates xmlns="http://schemas.microsoft.com/sharepoint/v3/contenttype/forms">
+  <Display>DocumentLibraryForm</Display>
+  <Edit>DocumentLibraryForm</Edit>
+  <New>DocumentLibraryForm</New>
+</FormTemplates>
 </file>
 
-<file path=customXml/item3.xml><?xml version="1.0" encoding="utf-8"?>
+<file path=customXml/item4.xml><?xml version="1.0" encoding="utf-8"?>
 <p:properties xmlns:p="http://schemas.microsoft.com/office/2006/metadata/properties" xmlns:xsi="http://www.w3.org/2001/XMLSchema-instance" xmlns:pc="http://schemas.microsoft.com/office/infopath/2007/PartnerControls">
   <documentManagement>
     <TaxCatchAll xmlns="59390006-c430-45d0-b76a-cc9d620cdd55" xsi:nil="true"/>
@@ -20588,16 +21178,15 @@
 </p:properties>
 </file>
 
-<file path=customXml/item4.xml><?xml version="1.0" encoding="utf-8"?>
-<?mso-contentType ?>
-<FormTemplates xmlns="http://schemas.microsoft.com/sharepoint/v3/contenttype/forms">
-  <Display>DocumentLibraryForm</Display>
-  <Edit>DocumentLibraryForm</Edit>
-  <New>DocumentLibraryForm</New>
-</FormTemplates>
+<file path=customXml/itemProps1.xml><?xml version="1.0" encoding="utf-8"?>
+<ds:datastoreItem xmlns:ds="http://schemas.openxmlformats.org/officeDocument/2006/customXml" ds:itemID="{3A253E4C-5070-4F5A-A04E-45BE8A5CCF17}">
+  <ds:schemaRefs>
+    <ds:schemaRef ds:uri="http://schemas.openxmlformats.org/officeDocument/2006/bibliography"/>
+  </ds:schemaRefs>
+</ds:datastoreItem>
 </file>
 
-<file path=customXml/itemProps1.xml><?xml version="1.0" encoding="utf-8"?>
+<file path=customXml/itemProps2.xml><?xml version="1.0" encoding="utf-8"?>
 <ds:datastoreItem xmlns:ds="http://schemas.openxmlformats.org/officeDocument/2006/customXml" ds:itemID="{B56C9B97-3894-4B38-A6AD-295A7F0C1DBC}">
   <ds:schemaRefs>
     <ds:schemaRef ds:uri="http://schemas.microsoft.com/office/2006/metadata/contentType"/>
@@ -20616,15 +21205,15 @@
 </ds:datastoreItem>
 </file>
 
-<file path=customXml/itemProps2.xml><?xml version="1.0" encoding="utf-8"?>
-<ds:datastoreItem xmlns:ds="http://schemas.openxmlformats.org/officeDocument/2006/customXml" ds:itemID="{3A253E4C-5070-4F5A-A04E-45BE8A5CCF17}">
+<file path=customXml/itemProps3.xml><?xml version="1.0" encoding="utf-8"?>
+<ds:datastoreItem xmlns:ds="http://schemas.openxmlformats.org/officeDocument/2006/customXml" ds:itemID="{42E3C8EC-5B10-45B3-8E97-FBD6324B8BB9}">
   <ds:schemaRefs>
-    <ds:schemaRef ds:uri="http://schemas.openxmlformats.org/officeDocument/2006/bibliography"/>
+    <ds:schemaRef ds:uri="http://schemas.microsoft.com/sharepoint/v3/contenttype/forms"/>
   </ds:schemaRefs>
 </ds:datastoreItem>
 </file>
 
-<file path=customXml/itemProps3.xml><?xml version="1.0" encoding="utf-8"?>
+<file path=customXml/itemProps4.xml><?xml version="1.0" encoding="utf-8"?>
 <ds:datastoreItem xmlns:ds="http://schemas.openxmlformats.org/officeDocument/2006/customXml" ds:itemID="{BCDA797D-315A-42FB-BB9A-CCFA3A760578}">
   <ds:schemaRefs>
     <ds:schemaRef ds:uri="http://schemas.microsoft.com/office/2006/metadata/properties"/>
@@ -20633,12 +21222,4 @@
     <ds:schemaRef ds:uri="439adc47-72d5-4f73-991c-913beebc2c9a"/>
   </ds:schemaRefs>
 </ds:datastoreItem>
-</file>
-
-<file path=customXml/itemProps4.xml><?xml version="1.0" encoding="utf-8"?>
-<ds:datastoreItem xmlns:ds="http://schemas.openxmlformats.org/officeDocument/2006/customXml" ds:itemID="{42E3C8EC-5B10-45B3-8E97-FBD6324B8BB9}">
-  <ds:schemaRefs>
-    <ds:schemaRef ds:uri="http://schemas.microsoft.com/sharepoint/v3/contenttype/forms"/>
-  </ds:schemaRefs>
-</ds:datastoreItem>
 </file>
</xml_diff>